<commit_message>
report changes againn x4
</commit_message>
<xml_diff>
--- a/docs/report/report-contextAnalyzer-front.docx
+++ b/docs/report/report-contextAnalyzer-front.docx
@@ -1255,6 +1255,25 @@
         <w:pStyle w:val="Normal"/>
         <w:spacing w:before="0" w:after="0"/>
         <w:ind w:hanging="0"/>
+        <w:rPr/>
+      </w:pPr>
+      <w:r>
+        <w:rPr>
+          <w:rFonts w:eastAsia="Arial" w:cs="Arial" w:ascii="Times New Roman" w:hAnsi="Times New Roman"/>
+          <w:b/>
+          <w:bCs/>
+          <w:color w:val="auto"/>
+          <w:sz w:val="21"/>
+          <w:szCs w:val="21"/>
+        </w:rPr>
+        <w:t xml:space="preserve">Mr. Tamal Dey, </w:t>
+      </w:r>
+    </w:p>
+    <w:p>
+      <w:pPr>
+        <w:pStyle w:val="Normal"/>
+        <w:spacing w:before="0" w:after="0"/>
+        <w:ind w:hanging="0"/>
         <w:rPr>
           <w:color w:val="auto"/>
           <w:sz w:val="20"/>
@@ -1270,7 +1289,7 @@
           <w:sz w:val="21"/>
           <w:szCs w:val="21"/>
         </w:rPr>
-        <w:t>Mr. Tamal Dey, Assistant Professor</w:t>
+        <w:t>Assistant Professor</w:t>
       </w:r>
     </w:p>
     <w:p>
@@ -2943,6 +2962,18 @@
       <w:r>
         <w:rPr>
           <w:rFonts w:eastAsia="Times New Roman" w:ascii="Times New Roman" w:hAnsi="Times New Roman"/>
+          <w:b/>
+          <w:bCs/>
+          <w:color w:val="000000"/>
+          <w:sz w:val="24"/>
+          <w:szCs w:val="24"/>
+          <w:lang w:val="en-IN"/>
+        </w:rPr>
+        <w:t>Mr. Tamal Dey</w:t>
+      </w:r>
+      <w:r>
+        <w:rPr>
+          <w:rFonts w:eastAsia="Times New Roman" w:ascii="Times New Roman" w:hAnsi="Times New Roman"/>
           <w:b w:val="false"/>
           <w:bCs w:val="false"/>
           <w:color w:val="000000"/>
@@ -2950,7 +2981,7 @@
           <w:szCs w:val="24"/>
           <w:lang w:val="en-IN"/>
         </w:rPr>
-        <w:t xml:space="preserve">Mr. Tamal Dey, </w:t>
+        <w:t xml:space="preserve">, </w:t>
       </w:r>
       <w:r>
         <w:rPr>
@@ -3568,12 +3599,18 @@
         </w:numPr>
         <w:spacing w:lineRule="exact" w:line="215" w:before="0" w:after="240"/>
         <w:jc w:val="both"/>
-        <w:rPr>
-          <w:rFonts w:ascii="Times New Roman" w:hAnsi="Times New Roman"/>
+        <w:rPr/>
+      </w:pPr>
+      <w:r>
+        <w:rPr>
+          <w:rFonts w:eastAsia="Verdana" w:cs="Verdana" w:ascii="Times New Roman" w:hAnsi="Times New Roman"/>
+          <w:b/>
+          <w:bCs/>
           <w:sz w:val="22"/>
           <w:szCs w:val="22"/>
         </w:rPr>
-      </w:pPr>
+        <w:t>SOFTARE REQUIREMENTS SPECIFICATION</w:t>
+      </w:r>
       <w:r>
         <w:rPr>
           <w:rFonts w:eastAsia="Verdana" w:cs="Verdana" w:ascii="Times New Roman" w:hAnsi="Times New Roman"/>
@@ -3582,7 +3619,7 @@
           <w:sz w:val="22"/>
           <w:szCs w:val="22"/>
         </w:rPr>
-        <w:t>SOFTARE REQUIREMENTS SPECIFICATION</w:t>
+        <w:t>S</w:t>
       </w:r>
     </w:p>
     <w:p>
@@ -3821,11 +3858,7 @@
         <w:spacing w:lineRule="exact" w:line="215" w:before="0" w:after="240"/>
         <w:ind w:left="1080" w:hanging="0"/>
         <w:jc w:val="both"/>
-        <w:rPr>
-          <w:rFonts w:ascii="Times New Roman" w:hAnsi="Times New Roman"/>
-          <w:sz w:val="22"/>
-          <w:szCs w:val="22"/>
-        </w:rPr>
+        <w:rPr/>
       </w:pPr>
       <w:r>
         <w:rPr>
@@ -3835,7 +3868,7 @@
           <w:sz w:val="22"/>
           <w:szCs w:val="22"/>
         </w:rPr>
-        <w:t>6.2 SCREENSHOTS                                                                                                          28</w:t>
+        <w:t>6.2 SCREENSHOTS                                                                                                          30</w:t>
       </w:r>
     </w:p>
     <w:p>
@@ -3874,24 +3907,17 @@
         <w:spacing w:lineRule="exact" w:line="215" w:before="0" w:after="240"/>
         <w:ind w:left="1080" w:hanging="0"/>
         <w:jc w:val="both"/>
-        <w:rPr>
-          <w:rFonts w:ascii="Times New Roman" w:hAnsi="Times New Roman"/>
-          <w:b w:val="false"/>
+        <w:rPr/>
+      </w:pPr>
+      <w:r>
+        <w:rPr>
+          <w:rFonts w:eastAsia="Verdana" w:cs="Verdana" w:ascii="Times New Roman" w:hAnsi="Times New Roman"/>
           <w:b w:val="false"/>
           <w:bCs w:val="false"/>
           <w:sz w:val="22"/>
           <w:szCs w:val="22"/>
         </w:rPr>
-      </w:pPr>
-      <w:r>
-        <w:rPr>
-          <w:rFonts w:eastAsia="Verdana" w:cs="Verdana" w:ascii="Times New Roman" w:hAnsi="Times New Roman"/>
-          <w:b w:val="false"/>
-          <w:bCs w:val="false"/>
-          <w:sz w:val="22"/>
-          <w:szCs w:val="22"/>
-        </w:rPr>
-        <w:t>7.1 CORRECT CLASSIFICATION                                                                                  35</w:t>
+        <w:t>7.1 CORRECT CLASSIFICATION                                                                                  37</w:t>
       </w:r>
     </w:p>
     <w:p>
@@ -3990,11 +4016,7 @@
         <w:spacing w:lineRule="exact" w:line="215" w:before="0" w:after="240"/>
         <w:ind w:left="1080" w:hanging="0"/>
         <w:jc w:val="both"/>
-        <w:rPr>
-          <w:rFonts w:ascii="Times New Roman" w:hAnsi="Times New Roman"/>
-          <w:sz w:val="22"/>
-          <w:szCs w:val="22"/>
-        </w:rPr>
+        <w:rPr/>
       </w:pPr>
       <w:r>
         <w:rPr>
@@ -4004,7 +4026,7 @@
           <w:sz w:val="22"/>
           <w:szCs w:val="22"/>
         </w:rPr>
-        <w:t>8.1 TEST CASES                                                                                                               39</w:t>
+        <w:t>8.1 TEST CASES                                                                                                               41</w:t>
       </w:r>
     </w:p>
     <w:p>
@@ -4016,12 +4038,18 @@
         </w:numPr>
         <w:spacing w:lineRule="exact" w:line="215" w:before="0" w:after="240"/>
         <w:jc w:val="both"/>
-        <w:rPr>
-          <w:rFonts w:ascii="Times New Roman" w:hAnsi="Times New Roman"/>
+        <w:rPr/>
+      </w:pPr>
+      <w:r>
+        <w:rPr>
+          <w:rFonts w:eastAsia="Verdana" w:cs="Verdana" w:ascii="Times New Roman" w:hAnsi="Times New Roman"/>
+          <w:b/>
+          <w:bCs/>
           <w:sz w:val="22"/>
           <w:szCs w:val="22"/>
         </w:rPr>
-      </w:pPr>
+        <w:t>CONCLUSION</w:t>
+      </w:r>
       <w:r>
         <w:rPr>
           <w:rFonts w:eastAsia="Verdana" w:cs="Verdana" w:ascii="Times New Roman" w:hAnsi="Times New Roman"/>
@@ -4030,7 +4058,17 @@
           <w:sz w:val="22"/>
           <w:szCs w:val="22"/>
         </w:rPr>
-        <w:t xml:space="preserve">CONCLUSION                                                                                      </w:t>
+        <w:t>S</w:t>
+      </w:r>
+      <w:r>
+        <w:rPr>
+          <w:rFonts w:eastAsia="Verdana" w:cs="Verdana" w:ascii="Times New Roman" w:hAnsi="Times New Roman"/>
+          <w:b/>
+          <w:bCs/>
+          <w:sz w:val="22"/>
+          <w:szCs w:val="22"/>
+        </w:rPr>
+        <w:t xml:space="preserve">                                                                                      </w:t>
       </w:r>
       <w:r>
         <w:rPr>
@@ -4040,7 +4078,7 @@
           <w:sz w:val="22"/>
           <w:szCs w:val="22"/>
         </w:rPr>
-        <w:t xml:space="preserve">                                 43</w:t>
+        <w:t xml:space="preserve">                               47</w:t>
       </w:r>
     </w:p>
     <w:p>
@@ -4052,11 +4090,7 @@
         </w:numPr>
         <w:spacing w:lineRule="exact" w:line="215" w:before="0" w:after="240"/>
         <w:jc w:val="both"/>
-        <w:rPr>
-          <w:rFonts w:ascii="Times New Roman" w:hAnsi="Times New Roman"/>
-          <w:sz w:val="22"/>
-          <w:szCs w:val="22"/>
-        </w:rPr>
+        <w:rPr/>
       </w:pPr>
       <w:r>
         <w:rPr>
@@ -4086,7 +4120,7 @@
           <w:sz w:val="22"/>
           <w:szCs w:val="22"/>
         </w:rPr>
-        <w:t xml:space="preserve">                                   44</w:t>
+        <w:t xml:space="preserve">                                   48</w:t>
       </w:r>
     </w:p>
     <w:p>
@@ -4094,11 +4128,7 @@
         <w:pStyle w:val="Normal"/>
         <w:spacing w:lineRule="exact" w:line="215" w:before="0" w:after="240"/>
         <w:jc w:val="both"/>
-        <w:rPr>
-          <w:rFonts w:ascii="Times New Roman" w:hAnsi="Times New Roman"/>
-          <w:sz w:val="22"/>
-          <w:szCs w:val="22"/>
-        </w:rPr>
+        <w:rPr/>
       </w:pPr>
       <w:r>
         <w:rPr>
@@ -4119,7 +4149,7 @@
           <w:sz w:val="22"/>
           <w:szCs w:val="22"/>
         </w:rPr>
-        <w:t>45</w:t>
+        <w:t>49</w:t>
       </w:r>
     </w:p>
     <w:p>
@@ -4127,11 +4157,7 @@
         <w:pStyle w:val="Normal"/>
         <w:spacing w:lineRule="exact" w:line="215" w:before="0" w:after="240"/>
         <w:jc w:val="both"/>
-        <w:rPr>
-          <w:rFonts w:ascii="Times New Roman" w:hAnsi="Times New Roman"/>
-          <w:sz w:val="22"/>
-          <w:szCs w:val="22"/>
-        </w:rPr>
+        <w:rPr/>
       </w:pPr>
       <w:r>
         <w:rPr>
@@ -4152,7 +4178,7 @@
           <w:sz w:val="22"/>
           <w:szCs w:val="22"/>
         </w:rPr>
-        <w:t xml:space="preserve">                                  46</w:t>
+        <w:t xml:space="preserve">                                  50</w:t>
       </w:r>
       <w:r>
         <w:br w:type="page"/>
@@ -4441,9 +4467,7 @@
         </w:numPr>
         <w:spacing w:lineRule="auto" w:line="240" w:before="0" w:after="240"/>
         <w:jc w:val="both"/>
-        <w:rPr>
-          <w:rFonts w:ascii="Times New Roman" w:hAnsi="Times New Roman"/>
-        </w:rPr>
+        <w:rPr/>
       </w:pPr>
       <w:r>
         <w:rPr>
@@ -4463,7 +4487,7 @@
           <w:sz w:val="28"/>
           <w:szCs w:val="28"/>
         </w:rPr>
-        <w:t>Figure 6.4 – Home Page                                                                          28</w:t>
+        <w:t>Figure 6.4 – Home Page                                                                          30</w:t>
       </w:r>
     </w:p>
     <w:p>
@@ -4475,9 +4499,7 @@
         </w:numPr>
         <w:spacing w:lineRule="auto" w:line="240" w:before="0" w:after="240"/>
         <w:jc w:val="both"/>
-        <w:rPr>
-          <w:rFonts w:ascii="Times New Roman" w:hAnsi="Times New Roman"/>
-        </w:rPr>
+        <w:rPr/>
       </w:pPr>
       <w:r>
         <w:rPr>
@@ -4497,7 +4519,7 @@
           <w:sz w:val="28"/>
           <w:szCs w:val="28"/>
         </w:rPr>
-        <w:t>Figure 6.5 – Sentiment Analysis                                                             29</w:t>
+        <w:t>Figure 6.5 – Sentiment Analysis                                                             31</w:t>
       </w:r>
     </w:p>
     <w:p>
@@ -4509,11 +4531,7 @@
         </w:numPr>
         <w:spacing w:lineRule="auto" w:line="240" w:before="0" w:after="240"/>
         <w:jc w:val="both"/>
-        <w:rPr>
-          <w:b w:val="false"/>
-          <w:b w:val="false"/>
-          <w:bCs w:val="false"/>
-        </w:rPr>
+        <w:rPr/>
       </w:pPr>
       <w:r>
         <w:rPr>
@@ -4533,7 +4551,7 @@
           <w:sz w:val="28"/>
           <w:szCs w:val="28"/>
         </w:rPr>
-        <w:t>Figure 6.6 – Category Prediction                                                            30</w:t>
+        <w:t>Figure 6.6 – Category Prediction                                                            32</w:t>
       </w:r>
     </w:p>
     <w:p>
@@ -4545,9 +4563,7 @@
         </w:numPr>
         <w:spacing w:lineRule="auto" w:line="240" w:before="0" w:after="240"/>
         <w:jc w:val="both"/>
-        <w:rPr>
-          <w:rFonts w:ascii="Times New Roman" w:hAnsi="Times New Roman"/>
-        </w:rPr>
+        <w:rPr/>
       </w:pPr>
       <w:r>
         <w:rPr>
@@ -4567,7 +4583,7 @@
           <w:sz w:val="28"/>
           <w:szCs w:val="28"/>
         </w:rPr>
-        <w:t>Figure 6.7 – Spam Detection                                                                   31</w:t>
+        <w:t>Figure 6.7 – Spam Detection                                                                   33</w:t>
       </w:r>
     </w:p>
     <w:p>
@@ -4579,9 +4595,7 @@
         </w:numPr>
         <w:spacing w:lineRule="auto" w:line="240" w:before="0" w:after="240"/>
         <w:jc w:val="both"/>
-        <w:rPr>
-          <w:rFonts w:ascii="Times New Roman" w:hAnsi="Times New Roman"/>
-        </w:rPr>
+        <w:rPr/>
       </w:pPr>
       <w:r>
         <w:rPr>
@@ -4601,7 +4615,7 @@
           <w:sz w:val="28"/>
           <w:szCs w:val="28"/>
         </w:rPr>
-        <w:t>Figure 6.8 – API Documentation                                                            32</w:t>
+        <w:t>Figure 6.8 – API Documentation                                                            34</w:t>
       </w:r>
     </w:p>
     <w:p>
@@ -4613,9 +4627,7 @@
         </w:numPr>
         <w:spacing w:lineRule="auto" w:line="240" w:before="0" w:after="240"/>
         <w:jc w:val="both"/>
-        <w:rPr>
-          <w:rFonts w:ascii="Times New Roman" w:hAnsi="Times New Roman"/>
-        </w:rPr>
+        <w:rPr/>
       </w:pPr>
       <w:r>
         <w:rPr>
@@ -4635,7 +4647,7 @@
           <w:sz w:val="28"/>
           <w:szCs w:val="28"/>
         </w:rPr>
-        <w:t>Figure 6.9 – Sentiment Response                                                            33</w:t>
+        <w:t>Figure 6.9 – Sentiment Response                                                            35</w:t>
       </w:r>
     </w:p>
     <w:p>
@@ -4647,11 +4659,7 @@
         </w:numPr>
         <w:spacing w:lineRule="auto" w:line="240" w:before="0" w:after="240"/>
         <w:jc w:val="both"/>
-        <w:rPr>
-          <w:b w:val="false"/>
-          <w:b w:val="false"/>
-          <w:bCs w:val="false"/>
-        </w:rPr>
+        <w:rPr/>
       </w:pPr>
       <w:r>
         <w:rPr>
@@ -4671,7 +4679,7 @@
           <w:sz w:val="28"/>
           <w:szCs w:val="28"/>
         </w:rPr>
-        <w:t>Figure 6.10 – Category Response                                                           33</w:t>
+        <w:t>Figure 6.10 – Category Response                                                           35</w:t>
       </w:r>
     </w:p>
     <w:p>
@@ -4683,9 +4691,7 @@
         </w:numPr>
         <w:spacing w:lineRule="auto" w:line="240" w:before="0" w:after="240"/>
         <w:jc w:val="both"/>
-        <w:rPr>
-          <w:rFonts w:ascii="Times New Roman" w:hAnsi="Times New Roman"/>
-        </w:rPr>
+        <w:rPr/>
       </w:pPr>
       <w:r>
         <w:rPr>
@@ -4705,7 +4711,7 @@
           <w:sz w:val="28"/>
           <w:szCs w:val="28"/>
         </w:rPr>
-        <w:t>Figure 6.11 – Spam Response                                                                 34</w:t>
+        <w:t>Figure 6.11 – Spam Response                                                                 36</w:t>
       </w:r>
     </w:p>
     <w:p>
@@ -4717,9 +4723,7 @@
         </w:numPr>
         <w:spacing w:lineRule="auto" w:line="240" w:before="0" w:after="240"/>
         <w:jc w:val="both"/>
-        <w:rPr>
-          <w:rFonts w:ascii="Times New Roman" w:hAnsi="Times New Roman"/>
-        </w:rPr>
+        <w:rPr/>
       </w:pPr>
       <w:r>
         <w:rPr>
@@ -4739,7 +4743,7 @@
           <w:sz w:val="28"/>
           <w:szCs w:val="28"/>
         </w:rPr>
-        <w:t>Figure 7.1 – Training Epochs                                                                  35</w:t>
+        <w:t>Figure 7.1 – Training Epochs                                                                  37</w:t>
       </w:r>
     </w:p>
     <w:p>
@@ -4751,9 +4755,7 @@
         </w:numPr>
         <w:spacing w:lineRule="auto" w:line="240" w:before="0" w:after="240"/>
         <w:jc w:val="both"/>
-        <w:rPr>
-          <w:rFonts w:ascii="Times New Roman" w:hAnsi="Times New Roman"/>
-        </w:rPr>
+        <w:rPr/>
       </w:pPr>
       <w:r>
         <w:rPr>
@@ -4773,7 +4775,7 @@
           <w:sz w:val="28"/>
           <w:szCs w:val="28"/>
         </w:rPr>
-        <w:t>Figure 7.2 – Spam detection response                                                     36</w:t>
+        <w:t>Figure 7.2 – Spam detection response                                                     38</w:t>
       </w:r>
     </w:p>
     <w:p>
@@ -4785,9 +4787,7 @@
         </w:numPr>
         <w:spacing w:lineRule="auto" w:line="240" w:before="0" w:after="240"/>
         <w:jc w:val="both"/>
-        <w:rPr>
-          <w:rFonts w:ascii="Times New Roman" w:hAnsi="Times New Roman"/>
-        </w:rPr>
+        <w:rPr/>
       </w:pPr>
       <w:r>
         <w:rPr>
@@ -4807,7 +4807,7 @@
           <w:sz w:val="28"/>
           <w:szCs w:val="28"/>
         </w:rPr>
-        <w:t>Figure 7.3 – Category Wrong Prediction                                                37</w:t>
+        <w:t>Figure 7.3 – Category Wrong Prediction                                                39</w:t>
       </w:r>
       <w:r>
         <w:rPr>
@@ -4882,9 +4882,7 @@
         </w:numPr>
         <w:spacing w:lineRule="auto" w:line="360" w:before="0" w:after="240"/>
         <w:jc w:val="both"/>
-        <w:rPr>
-          <w:rFonts w:ascii="Times New Roman" w:hAnsi="Times New Roman"/>
-        </w:rPr>
+        <w:rPr/>
       </w:pPr>
       <w:r>
         <w:rPr>
@@ -4896,7 +4894,7 @@
           <w:szCs w:val="28"/>
           <w:lang w:val="en-IN"/>
         </w:rPr>
-        <w:t>Table 8.1 – Test case T001                                                                       39</w:t>
+        <w:t>Table 8.1 – Test case T001                                                                       41</w:t>
       </w:r>
     </w:p>
     <w:p>
@@ -4908,9 +4906,7 @@
         </w:numPr>
         <w:spacing w:lineRule="auto" w:line="360" w:before="0" w:after="240"/>
         <w:jc w:val="both"/>
-        <w:rPr>
-          <w:rFonts w:ascii="Times New Roman" w:hAnsi="Times New Roman"/>
-        </w:rPr>
+        <w:rPr/>
       </w:pPr>
       <w:r>
         <w:rPr>
@@ -4922,7 +4918,7 @@
           <w:szCs w:val="28"/>
           <w:lang w:val="en-IN"/>
         </w:rPr>
-        <w:t>Table 8.2 – Test case T002                                                                       40</w:t>
+        <w:t>Table 8.2 – Test case T002                                                                       42</w:t>
       </w:r>
     </w:p>
     <w:p>
@@ -4934,9 +4930,7 @@
         </w:numPr>
         <w:spacing w:lineRule="auto" w:line="360" w:before="0" w:after="240"/>
         <w:jc w:val="both"/>
-        <w:rPr>
-          <w:rFonts w:ascii="Times New Roman" w:hAnsi="Times New Roman"/>
-        </w:rPr>
+        <w:rPr/>
       </w:pPr>
       <w:r>
         <w:rPr>
@@ -4948,7 +4942,7 @@
           <w:szCs w:val="28"/>
           <w:lang w:val="en-IN"/>
         </w:rPr>
-        <w:t>Table 8.3 – Test case T003                                                                       41</w:t>
+        <w:t>Table 8.3 – Test case T003                                                                       43</w:t>
       </w:r>
     </w:p>
     <w:p>
@@ -4960,9 +4954,7 @@
         </w:numPr>
         <w:spacing w:lineRule="auto" w:line="360" w:before="0" w:after="240"/>
         <w:jc w:val="both"/>
-        <w:rPr>
-          <w:rFonts w:ascii="Times New Roman" w:hAnsi="Times New Roman"/>
-        </w:rPr>
+        <w:rPr/>
       </w:pPr>
       <w:r>
         <w:rPr>
@@ -4974,7 +4966,7 @@
           <w:szCs w:val="28"/>
           <w:lang w:val="en-IN"/>
         </w:rPr>
-        <w:t>Table 8.4 – Test case T004                                                                       42</w:t>
+        <w:t>Table 8.4 – Test case T004                                                                       44</w:t>
       </w:r>
       <w:r>
         <w:br w:type="page"/>
@@ -4985,9 +4977,7 @@
         <w:pStyle w:val="Normal"/>
         <w:spacing w:lineRule="auto" w:line="360" w:before="0" w:after="240"/>
         <w:jc w:val="center"/>
-        <w:rPr>
-          <w:rFonts w:ascii="TiMES NEW ROMAN" w:hAnsi="TiMES NEW ROMAN"/>
-        </w:rPr>
+        <w:rPr/>
       </w:pPr>
       <w:r>
         <w:rPr>
@@ -5005,7 +4995,7 @@
     <w:p>
       <w:pPr>
         <w:pStyle w:val="Normal"/>
-        <w:spacing w:lineRule="auto" w:line="360"/>
+        <w:spacing w:lineRule="auto" w:line="360" w:before="0" w:after="0"/>
         <w:ind w:right="389" w:hanging="0"/>
         <w:jc w:val="center"/>
         <w:rPr>
@@ -5034,7 +5024,7 @@
     <w:p>
       <w:pPr>
         <w:pStyle w:val="TextBody"/>
-        <w:spacing w:lineRule="auto" w:line="360"/>
+        <w:spacing w:lineRule="auto" w:line="360" w:before="0" w:after="0"/>
         <w:ind w:left="-720" w:right="389" w:hanging="0"/>
         <w:jc w:val="both"/>
         <w:rPr>
@@ -5100,7 +5090,7 @@
     <w:p>
       <w:pPr>
         <w:pStyle w:val="TextBody"/>
-        <w:spacing w:lineRule="auto" w:line="360"/>
+        <w:spacing w:lineRule="auto" w:line="360" w:before="0" w:after="0"/>
         <w:ind w:left="-720" w:right="389" w:hanging="0"/>
         <w:jc w:val="both"/>
         <w:rPr>
@@ -5116,7 +5106,7 @@
     <w:p>
       <w:pPr>
         <w:pStyle w:val="TextBody"/>
-        <w:spacing w:lineRule="auto" w:line="360"/>
+        <w:spacing w:lineRule="auto" w:line="360" w:before="0" w:after="0"/>
         <w:ind w:left="-720" w:right="389" w:hanging="0"/>
         <w:jc w:val="both"/>
         <w:rPr>
@@ -5144,7 +5134,7 @@
     <w:p>
       <w:pPr>
         <w:pStyle w:val="TextBody"/>
-        <w:spacing w:lineRule="auto" w:line="360"/>
+        <w:spacing w:lineRule="auto" w:line="360" w:before="0" w:after="0"/>
         <w:ind w:left="-720" w:right="389" w:hanging="0"/>
         <w:jc w:val="both"/>
         <w:rPr>
@@ -5160,7 +5150,7 @@
     <w:p>
       <w:pPr>
         <w:pStyle w:val="TextBody"/>
-        <w:spacing w:lineRule="auto" w:line="360"/>
+        <w:spacing w:lineRule="auto" w:line="360" w:before="0" w:after="0"/>
         <w:ind w:left="-720" w:right="389" w:hanging="0"/>
         <w:jc w:val="both"/>
         <w:rPr>
@@ -5422,7 +5412,7 @@
       </w:pPr>
       <w:rPr>
         <w:sz w:val="28"/>
-        <w:b/>
+        <w:b w:val="false"/>
         <w:bCs/>
         <w:rFonts w:ascii="Times New Roman" w:hAnsi="Times New Roman"/>
       </w:rPr>
@@ -7018,6 +7008,450 @@
       <w:bCs/>
     </w:rPr>
   </w:style>
+  <w:style w:type="character" w:styleId="ListLabel82">
+    <w:name w:val="ListLabel 82"/>
+    <w:qFormat/>
+    <w:rPr>
+      <w:rFonts w:ascii="Times New Roman" w:hAnsi="Times New Roman"/>
+      <w:b/>
+      <w:bCs/>
+      <w:sz w:val="22"/>
+    </w:rPr>
+  </w:style>
+  <w:style w:type="character" w:styleId="ListLabel83">
+    <w:name w:val="ListLabel 83"/>
+    <w:qFormat/>
+    <w:rPr>
+      <w:b/>
+      <w:bCs/>
+    </w:rPr>
+  </w:style>
+  <w:style w:type="character" w:styleId="ListLabel84">
+    <w:name w:val="ListLabel 84"/>
+    <w:qFormat/>
+    <w:rPr>
+      <w:b/>
+      <w:bCs/>
+    </w:rPr>
+  </w:style>
+  <w:style w:type="character" w:styleId="ListLabel85">
+    <w:name w:val="ListLabel 85"/>
+    <w:qFormat/>
+    <w:rPr>
+      <w:b/>
+      <w:bCs/>
+    </w:rPr>
+  </w:style>
+  <w:style w:type="character" w:styleId="ListLabel86">
+    <w:name w:val="ListLabel 86"/>
+    <w:qFormat/>
+    <w:rPr>
+      <w:b/>
+      <w:bCs/>
+    </w:rPr>
+  </w:style>
+  <w:style w:type="character" w:styleId="ListLabel87">
+    <w:name w:val="ListLabel 87"/>
+    <w:qFormat/>
+    <w:rPr>
+      <w:b/>
+      <w:bCs/>
+    </w:rPr>
+  </w:style>
+  <w:style w:type="character" w:styleId="ListLabel88">
+    <w:name w:val="ListLabel 88"/>
+    <w:qFormat/>
+    <w:rPr>
+      <w:b/>
+      <w:bCs/>
+    </w:rPr>
+  </w:style>
+  <w:style w:type="character" w:styleId="ListLabel89">
+    <w:name w:val="ListLabel 89"/>
+    <w:qFormat/>
+    <w:rPr>
+      <w:b/>
+      <w:bCs/>
+    </w:rPr>
+  </w:style>
+  <w:style w:type="character" w:styleId="ListLabel90">
+    <w:name w:val="ListLabel 90"/>
+    <w:qFormat/>
+    <w:rPr>
+      <w:b/>
+      <w:bCs/>
+    </w:rPr>
+  </w:style>
+  <w:style w:type="character" w:styleId="ListLabel91">
+    <w:name w:val="ListLabel 91"/>
+    <w:qFormat/>
+    <w:rPr>
+      <w:rFonts w:ascii="Times New Roman" w:hAnsi="Times New Roman"/>
+      <w:b w:val="false"/>
+      <w:bCs/>
+      <w:sz w:val="28"/>
+    </w:rPr>
+  </w:style>
+  <w:style w:type="character" w:styleId="ListLabel92">
+    <w:name w:val="ListLabel 92"/>
+    <w:qFormat/>
+    <w:rPr>
+      <w:b/>
+      <w:bCs/>
+    </w:rPr>
+  </w:style>
+  <w:style w:type="character" w:styleId="ListLabel93">
+    <w:name w:val="ListLabel 93"/>
+    <w:qFormat/>
+    <w:rPr>
+      <w:b/>
+      <w:bCs/>
+    </w:rPr>
+  </w:style>
+  <w:style w:type="character" w:styleId="ListLabel94">
+    <w:name w:val="ListLabel 94"/>
+    <w:qFormat/>
+    <w:rPr>
+      <w:b/>
+      <w:bCs/>
+    </w:rPr>
+  </w:style>
+  <w:style w:type="character" w:styleId="ListLabel95">
+    <w:name w:val="ListLabel 95"/>
+    <w:qFormat/>
+    <w:rPr>
+      <w:b/>
+      <w:bCs/>
+    </w:rPr>
+  </w:style>
+  <w:style w:type="character" w:styleId="ListLabel96">
+    <w:name w:val="ListLabel 96"/>
+    <w:qFormat/>
+    <w:rPr>
+      <w:b/>
+      <w:bCs/>
+    </w:rPr>
+  </w:style>
+  <w:style w:type="character" w:styleId="ListLabel97">
+    <w:name w:val="ListLabel 97"/>
+    <w:qFormat/>
+    <w:rPr>
+      <w:b/>
+      <w:bCs/>
+    </w:rPr>
+  </w:style>
+  <w:style w:type="character" w:styleId="ListLabel98">
+    <w:name w:val="ListLabel 98"/>
+    <w:qFormat/>
+    <w:rPr>
+      <w:b/>
+      <w:bCs/>
+    </w:rPr>
+  </w:style>
+  <w:style w:type="character" w:styleId="ListLabel99">
+    <w:name w:val="ListLabel 99"/>
+    <w:qFormat/>
+    <w:rPr>
+      <w:b/>
+      <w:bCs/>
+    </w:rPr>
+  </w:style>
+  <w:style w:type="character" w:styleId="ListLabel100">
+    <w:name w:val="ListLabel 100"/>
+    <w:qFormat/>
+    <w:rPr>
+      <w:rFonts w:ascii="Times New Roman" w:hAnsi="Times New Roman"/>
+      <w:b/>
+      <w:bCs/>
+      <w:sz w:val="28"/>
+    </w:rPr>
+  </w:style>
+  <w:style w:type="character" w:styleId="ListLabel101">
+    <w:name w:val="ListLabel 101"/>
+    <w:qFormat/>
+    <w:rPr>
+      <w:b/>
+      <w:bCs/>
+    </w:rPr>
+  </w:style>
+  <w:style w:type="character" w:styleId="ListLabel102">
+    <w:name w:val="ListLabel 102"/>
+    <w:qFormat/>
+    <w:rPr>
+      <w:b/>
+      <w:bCs/>
+    </w:rPr>
+  </w:style>
+  <w:style w:type="character" w:styleId="ListLabel103">
+    <w:name w:val="ListLabel 103"/>
+    <w:qFormat/>
+    <w:rPr>
+      <w:b/>
+      <w:bCs/>
+    </w:rPr>
+  </w:style>
+  <w:style w:type="character" w:styleId="ListLabel104">
+    <w:name w:val="ListLabel 104"/>
+    <w:qFormat/>
+    <w:rPr>
+      <w:b/>
+      <w:bCs/>
+    </w:rPr>
+  </w:style>
+  <w:style w:type="character" w:styleId="ListLabel105">
+    <w:name w:val="ListLabel 105"/>
+    <w:qFormat/>
+    <w:rPr>
+      <w:b/>
+      <w:bCs/>
+    </w:rPr>
+  </w:style>
+  <w:style w:type="character" w:styleId="ListLabel106">
+    <w:name w:val="ListLabel 106"/>
+    <w:qFormat/>
+    <w:rPr>
+      <w:b/>
+      <w:bCs/>
+    </w:rPr>
+  </w:style>
+  <w:style w:type="character" w:styleId="ListLabel107">
+    <w:name w:val="ListLabel 107"/>
+    <w:qFormat/>
+    <w:rPr>
+      <w:b/>
+      <w:bCs/>
+    </w:rPr>
+  </w:style>
+  <w:style w:type="character" w:styleId="ListLabel108">
+    <w:name w:val="ListLabel 108"/>
+    <w:qFormat/>
+    <w:rPr>
+      <w:b/>
+      <w:bCs/>
+    </w:rPr>
+  </w:style>
+  <w:style w:type="character" w:styleId="ListLabel109">
+    <w:name w:val="ListLabel 109"/>
+    <w:qFormat/>
+    <w:rPr>
+      <w:rFonts w:ascii="Times New Roman" w:hAnsi="Times New Roman"/>
+      <w:b/>
+      <w:bCs/>
+      <w:sz w:val="22"/>
+    </w:rPr>
+  </w:style>
+  <w:style w:type="character" w:styleId="ListLabel110">
+    <w:name w:val="ListLabel 110"/>
+    <w:qFormat/>
+    <w:rPr>
+      <w:b/>
+      <w:bCs/>
+    </w:rPr>
+  </w:style>
+  <w:style w:type="character" w:styleId="ListLabel111">
+    <w:name w:val="ListLabel 111"/>
+    <w:qFormat/>
+    <w:rPr>
+      <w:b/>
+      <w:bCs/>
+    </w:rPr>
+  </w:style>
+  <w:style w:type="character" w:styleId="ListLabel112">
+    <w:name w:val="ListLabel 112"/>
+    <w:qFormat/>
+    <w:rPr>
+      <w:b/>
+      <w:bCs/>
+    </w:rPr>
+  </w:style>
+  <w:style w:type="character" w:styleId="ListLabel113">
+    <w:name w:val="ListLabel 113"/>
+    <w:qFormat/>
+    <w:rPr>
+      <w:b/>
+      <w:bCs/>
+    </w:rPr>
+  </w:style>
+  <w:style w:type="character" w:styleId="ListLabel114">
+    <w:name w:val="ListLabel 114"/>
+    <w:qFormat/>
+    <w:rPr>
+      <w:b/>
+      <w:bCs/>
+    </w:rPr>
+  </w:style>
+  <w:style w:type="character" w:styleId="ListLabel115">
+    <w:name w:val="ListLabel 115"/>
+    <w:qFormat/>
+    <w:rPr>
+      <w:b/>
+      <w:bCs/>
+    </w:rPr>
+  </w:style>
+  <w:style w:type="character" w:styleId="ListLabel116">
+    <w:name w:val="ListLabel 116"/>
+    <w:qFormat/>
+    <w:rPr>
+      <w:b/>
+      <w:bCs/>
+    </w:rPr>
+  </w:style>
+  <w:style w:type="character" w:styleId="ListLabel117">
+    <w:name w:val="ListLabel 117"/>
+    <w:qFormat/>
+    <w:rPr>
+      <w:b/>
+      <w:bCs/>
+    </w:rPr>
+  </w:style>
+  <w:style w:type="character" w:styleId="ListLabel118">
+    <w:name w:val="ListLabel 118"/>
+    <w:qFormat/>
+    <w:rPr>
+      <w:rFonts w:ascii="Times New Roman" w:hAnsi="Times New Roman"/>
+      <w:b w:val="false"/>
+      <w:bCs/>
+      <w:sz w:val="28"/>
+    </w:rPr>
+  </w:style>
+  <w:style w:type="character" w:styleId="ListLabel119">
+    <w:name w:val="ListLabel 119"/>
+    <w:qFormat/>
+    <w:rPr>
+      <w:b/>
+      <w:bCs/>
+    </w:rPr>
+  </w:style>
+  <w:style w:type="character" w:styleId="ListLabel120">
+    <w:name w:val="ListLabel 120"/>
+    <w:qFormat/>
+    <w:rPr>
+      <w:b/>
+      <w:bCs/>
+    </w:rPr>
+  </w:style>
+  <w:style w:type="character" w:styleId="ListLabel121">
+    <w:name w:val="ListLabel 121"/>
+    <w:qFormat/>
+    <w:rPr>
+      <w:b/>
+      <w:bCs/>
+    </w:rPr>
+  </w:style>
+  <w:style w:type="character" w:styleId="ListLabel122">
+    <w:name w:val="ListLabel 122"/>
+    <w:qFormat/>
+    <w:rPr>
+      <w:b/>
+      <w:bCs/>
+    </w:rPr>
+  </w:style>
+  <w:style w:type="character" w:styleId="ListLabel123">
+    <w:name w:val="ListLabel 123"/>
+    <w:qFormat/>
+    <w:rPr>
+      <w:b/>
+      <w:bCs/>
+    </w:rPr>
+  </w:style>
+  <w:style w:type="character" w:styleId="ListLabel124">
+    <w:name w:val="ListLabel 124"/>
+    <w:qFormat/>
+    <w:rPr>
+      <w:b/>
+      <w:bCs/>
+    </w:rPr>
+  </w:style>
+  <w:style w:type="character" w:styleId="ListLabel125">
+    <w:name w:val="ListLabel 125"/>
+    <w:qFormat/>
+    <w:rPr>
+      <w:b/>
+      <w:bCs/>
+    </w:rPr>
+  </w:style>
+  <w:style w:type="character" w:styleId="ListLabel126">
+    <w:name w:val="ListLabel 126"/>
+    <w:qFormat/>
+    <w:rPr>
+      <w:b/>
+      <w:bCs/>
+    </w:rPr>
+  </w:style>
+  <w:style w:type="character" w:styleId="ListLabel127">
+    <w:name w:val="ListLabel 127"/>
+    <w:qFormat/>
+    <w:rPr>
+      <w:rFonts w:ascii="Times New Roman" w:hAnsi="Times New Roman"/>
+      <w:b/>
+      <w:bCs/>
+      <w:sz w:val="28"/>
+    </w:rPr>
+  </w:style>
+  <w:style w:type="character" w:styleId="ListLabel128">
+    <w:name w:val="ListLabel 128"/>
+    <w:qFormat/>
+    <w:rPr>
+      <w:b/>
+      <w:bCs/>
+    </w:rPr>
+  </w:style>
+  <w:style w:type="character" w:styleId="ListLabel129">
+    <w:name w:val="ListLabel 129"/>
+    <w:qFormat/>
+    <w:rPr>
+      <w:b/>
+      <w:bCs/>
+    </w:rPr>
+  </w:style>
+  <w:style w:type="character" w:styleId="ListLabel130">
+    <w:name w:val="ListLabel 130"/>
+    <w:qFormat/>
+    <w:rPr>
+      <w:b/>
+      <w:bCs/>
+    </w:rPr>
+  </w:style>
+  <w:style w:type="character" w:styleId="ListLabel131">
+    <w:name w:val="ListLabel 131"/>
+    <w:qFormat/>
+    <w:rPr>
+      <w:b/>
+      <w:bCs/>
+    </w:rPr>
+  </w:style>
+  <w:style w:type="character" w:styleId="ListLabel132">
+    <w:name w:val="ListLabel 132"/>
+    <w:qFormat/>
+    <w:rPr>
+      <w:b/>
+      <w:bCs/>
+    </w:rPr>
+  </w:style>
+  <w:style w:type="character" w:styleId="ListLabel133">
+    <w:name w:val="ListLabel 133"/>
+    <w:qFormat/>
+    <w:rPr>
+      <w:b/>
+      <w:bCs/>
+    </w:rPr>
+  </w:style>
+  <w:style w:type="character" w:styleId="ListLabel134">
+    <w:name w:val="ListLabel 134"/>
+    <w:qFormat/>
+    <w:rPr>
+      <w:b/>
+      <w:bCs/>
+    </w:rPr>
+  </w:style>
+  <w:style w:type="character" w:styleId="ListLabel135">
+    <w:name w:val="ListLabel 135"/>
+    <w:qFormat/>
+    <w:rPr>
+      <w:b/>
+      <w:bCs/>
+    </w:rPr>
+  </w:style>
   <w:style w:type="paragraph" w:styleId="Heading">
     <w:name w:val="Heading"/>
     <w:basedOn w:val="Normal"/>

</xml_diff>